<commit_message>
Added additional unit test information. Created the test script scenarios document.
</commit_message>
<xml_diff>
--- a/Assignment 1/Test Specification & Results/Assignment 1 - Tests.docx
+++ b/Assignment 1/Test Specification & Results/Assignment 1 - Tests.docx
@@ -293,7 +293,19 @@
         <w:rPr>
           <w:b/>
         </w:rPr>
-        <w:t xml:space="preserve">Data: </w:t>
+        <w:t>Data</w:t>
+      </w:r>
+      <w:r>
+        <w:rPr>
+          <w:b/>
+        </w:rPr>
+        <w:t xml:space="preserve"> required</w:t>
+      </w:r>
+      <w:r>
+        <w:rPr>
+          <w:b/>
+        </w:rPr>
+        <w:t xml:space="preserve">: </w:t>
       </w:r>
       <w:r>
         <w:rPr>
@@ -372,7 +384,19 @@
         <w:rPr>
           <w:b/>
         </w:rPr>
-        <w:t xml:space="preserve">Data: </w:t>
+        <w:t>Data</w:t>
+      </w:r>
+      <w:r>
+        <w:rPr>
+          <w:b/>
+        </w:rPr>
+        <w:t xml:space="preserve"> required</w:t>
+      </w:r>
+      <w:r>
+        <w:rPr>
+          <w:b/>
+        </w:rPr>
+        <w:t xml:space="preserve">: </w:t>
       </w:r>
       <w:r>
         <w:rPr>
@@ -452,7 +476,19 @@
           <w:b/>
         </w:rPr>
         <w:lastRenderedPageBreak/>
-        <w:t xml:space="preserve">Data: </w:t>
+        <w:t>Data</w:t>
+      </w:r>
+      <w:r>
+        <w:rPr>
+          <w:b/>
+        </w:rPr>
+        <w:t xml:space="preserve"> required</w:t>
+      </w:r>
+      <w:r>
+        <w:rPr>
+          <w:b/>
+        </w:rPr>
+        <w:t xml:space="preserve">: </w:t>
       </w:r>
       <w:r>
         <w:rPr>
@@ -531,7 +567,19 @@
         <w:rPr>
           <w:b/>
         </w:rPr>
-        <w:t xml:space="preserve">Data: </w:t>
+        <w:t>Data</w:t>
+      </w:r>
+      <w:r>
+        <w:rPr>
+          <w:b/>
+        </w:rPr>
+        <w:t xml:space="preserve"> required</w:t>
+      </w:r>
+      <w:r>
+        <w:rPr>
+          <w:b/>
+        </w:rPr>
+        <w:t xml:space="preserve">: </w:t>
       </w:r>
       <w:r>
         <w:rPr>
@@ -542,6 +590,121 @@
       <w:r>
         <w:t>- A valid IBook object that is in the AVAILABLE, DAMAGED or LOST state.</w:t>
       </w:r>
+      <w:r>
+        <w:t xml:space="preserve"> </w:t>
+      </w:r>
+    </w:p>
+    <w:p>
+      <w:pPr>
+        <w:pStyle w:val="Heading2"/>
+      </w:pPr>
+      <w:r>
+        <w:t>IBOOK5 – Test_Can_Get_Correct_Book_State</w:t>
+      </w:r>
+      <w:r>
+        <w:t xml:space="preserve"> </w:t>
+      </w:r>
+    </w:p>
+    <w:p>
+      <w:r>
+        <w:rPr>
+          <w:b/>
+        </w:rPr>
+        <w:t xml:space="preserve">Purpose: </w:t>
+      </w:r>
+      <w:r>
+        <w:rPr>
+          <w:b/>
+        </w:rPr>
+        <w:br/>
+      </w:r>
+      <w:r>
+        <w:t xml:space="preserve">To ensure that the state of the book returned from the </w:t>
+      </w:r>
+      <w:r>
+        <w:rPr>
+          <w:i/>
+        </w:rPr>
+        <w:t>IBook.getState()</w:t>
+      </w:r>
+      <w:r>
+        <w:t xml:space="preserve"> method is the current state of the book.</w:t>
+      </w:r>
+    </w:p>
+    <w:p>
+      <w:r>
+        <w:rPr>
+          <w:b/>
+        </w:rPr>
+        <w:t xml:space="preserve">Pre-conditions: </w:t>
+      </w:r>
+      <w:r>
+        <w:rPr>
+          <w:b/>
+        </w:rPr>
+        <w:br/>
+      </w:r>
+      <w:r>
+        <w:t>- The book must be in either the AVAILABLE</w:t>
+      </w:r>
+      <w:r>
+        <w:t>, ON_LOAN, DISPOSED</w:t>
+      </w:r>
+      <w:r>
+        <w:t>, DAMAGED or LOST state.</w:t>
+      </w:r>
+    </w:p>
+    <w:p>
+      <w:r>
+        <w:rPr>
+          <w:b/>
+        </w:rPr>
+        <w:t>Post-conditions:</w:t>
+      </w:r>
+      <w:r>
+        <w:rPr>
+          <w:b/>
+        </w:rPr>
+        <w:br/>
+      </w:r>
+      <w:r>
+        <w:t>- The book will be in the original state.</w:t>
+      </w:r>
+    </w:p>
+    <w:p>
+      <w:r>
+        <w:rPr>
+          <w:b/>
+        </w:rPr>
+        <w:t xml:space="preserve">Data required: </w:t>
+      </w:r>
+      <w:r>
+        <w:rPr>
+          <w:b/>
+        </w:rPr>
+        <w:br/>
+      </w:r>
+      <w:r>
+        <w:t xml:space="preserve">- A valid IBook object that is in </w:t>
+      </w:r>
+      <w:r>
+        <w:t xml:space="preserve">one of </w:t>
+      </w:r>
+      <w:r>
+        <w:t>the AVAILABLE</w:t>
+      </w:r>
+      <w:r>
+        <w:t>, ON_LOAN, DISPOSED</w:t>
+      </w:r>
+      <w:r>
+        <w:t>, DAMAGED or LOST state</w:t>
+      </w:r>
+      <w:r>
+        <w:t>s</w:t>
+      </w:r>
+      <w:r>
+        <w:t>.</w:t>
+      </w:r>
     </w:p>
     <w:p>
       <w:pPr>
@@ -863,6 +1026,7 @@
         <w:rPr>
           <w:b/>
         </w:rPr>
+        <w:lastRenderedPageBreak/>
         <w:t>Pre-conditions:</w:t>
       </w:r>
       <w:r>
@@ -989,25 +1153,439 @@
         <w:rPr>
           <w:rStyle w:val="Heading2Char"/>
         </w:rPr>
+        <w:t>ILOAN</w:t>
+      </w:r>
+      <w:r>
+        <w:rPr>
+          <w:rStyle w:val="Heading2Char"/>
+        </w:rPr>
+        <w:t>3 -</w:t>
+      </w:r>
+      <w:r>
+        <w:rPr>
+          <w:rStyle w:val="Heading2Char"/>
+        </w:rPr>
+        <w:t xml:space="preserve"> Test_Can_Commit_Loan</w:t>
+      </w:r>
+      <w:r>
+        <w:rPr>
+          <w:rStyle w:val="Heading2Char"/>
+        </w:rPr>
+        <w:br/>
+      </w:r>
+      <w:r>
+        <w:rPr>
+          <w:b/>
+        </w:rPr>
+        <w:t xml:space="preserve">Purpose: </w:t>
+      </w:r>
+      <w:r>
+        <w:t xml:space="preserve">A check to ensure that the loan can only be changed to the </w:t>
+      </w:r>
+      <w:r>
+        <w:rPr>
+          <w:i/>
+        </w:rPr>
+        <w:t xml:space="preserve">CURRENT </w:t>
+      </w:r>
+      <w:r>
+        <w:t xml:space="preserve">state if the loan is in the </w:t>
+      </w:r>
+      <w:r>
+        <w:rPr>
+          <w:i/>
+        </w:rPr>
+        <w:t>PENDING</w:t>
+      </w:r>
+      <w:r>
+        <w:t xml:space="preserve"> state.</w:t>
+      </w:r>
+      <w:r>
+        <w:t xml:space="preserve"> </w:t>
+      </w:r>
+    </w:p>
+    <w:p>
+      <w:pPr>
+        <w:rPr>
+          <w:b/>
+        </w:rPr>
+      </w:pPr>
+      <w:r>
+        <w:rPr>
+          <w:b/>
+        </w:rPr>
+        <w:t>Pre-conditions:</w:t>
+      </w:r>
+      <w:r>
+        <w:br/>
+        <w:t>- The loan must be in the PENDING state</w:t>
+      </w:r>
+    </w:p>
+    <w:p>
+      <w:pPr>
+        <w:rPr>
+          <w:b/>
+        </w:rPr>
+      </w:pPr>
+      <w:r>
+        <w:rPr>
+          <w:b/>
+        </w:rPr>
+        <w:t>Post-conditions:</w:t>
+      </w:r>
+      <w:r>
+        <w:rPr>
+          <w:b/>
+        </w:rPr>
+        <w:br/>
+      </w:r>
+      <w:r>
+        <w:t>- The l</w:t>
+      </w:r>
+      <w:r>
+        <w:t>oan will be in the CURRENT state</w:t>
+      </w:r>
+    </w:p>
+    <w:p>
+      <w:pPr>
+        <w:rPr>
+          <w:b/>
+        </w:rPr>
+      </w:pPr>
+      <w:r>
+        <w:rPr>
+          <w:b/>
+        </w:rPr>
+        <w:t>Data required:</w:t>
+      </w:r>
+      <w:r>
+        <w:rPr>
+          <w:b/>
+        </w:rPr>
+        <w:br/>
+      </w:r>
+    </w:p>
+    <w:p>
+      <w:r>
+        <w:rPr>
+          <w:rStyle w:val="Heading2Char"/>
+        </w:rPr>
+        <w:t>ILOAN</w:t>
+      </w:r>
+      <w:r>
+        <w:rPr>
+          <w:rStyle w:val="Heading2Char"/>
+        </w:rPr>
+        <w:t>4 -</w:t>
+      </w:r>
+      <w:r>
+        <w:rPr>
+          <w:rStyle w:val="Heading2Char"/>
+        </w:rPr>
+        <w:t xml:space="preserve"> Test_Can_Complete_Loan</w:t>
+      </w:r>
+      <w:r>
+        <w:br/>
+      </w:r>
+      <w:r>
+        <w:rPr>
+          <w:b/>
+        </w:rPr>
+        <w:t xml:space="preserve">Purpose: </w:t>
+      </w:r>
+      <w:r>
+        <w:t xml:space="preserve">A test to ensure that the loan can only be changed to the </w:t>
+      </w:r>
+      <w:r>
+        <w:rPr>
+          <w:i/>
+        </w:rPr>
+        <w:t>COMPLETE</w:t>
+      </w:r>
+      <w:r>
+        <w:t xml:space="preserve"> state if the loan is in the </w:t>
+      </w:r>
+      <w:r>
+        <w:rPr>
+          <w:i/>
+        </w:rPr>
+        <w:t>CURRENT</w:t>
+      </w:r>
+      <w:r>
+        <w:t xml:space="preserve"> state and not in the </w:t>
+      </w:r>
+      <w:r>
+        <w:rPr>
+          <w:i/>
+        </w:rPr>
+        <w:t>OVERDUE</w:t>
+      </w:r>
+      <w:r>
+        <w:t xml:space="preserve"> state.</w:t>
+      </w:r>
+      <w:r>
+        <w:t xml:space="preserve"> </w:t>
+      </w:r>
+    </w:p>
+    <w:p>
+      <w:pPr>
+        <w:rPr>
+          <w:b/>
+        </w:rPr>
+      </w:pPr>
+      <w:r>
+        <w:rPr>
+          <w:b/>
+        </w:rPr>
+        <w:t>Pre-conditions:</w:t>
+      </w:r>
+      <w:r>
+        <w:rPr>
+          <w:b/>
+        </w:rPr>
+        <w:t xml:space="preserve"> </w:t>
+      </w:r>
+      <w:r>
+        <w:br/>
+        <w:t>- The loan must be in the CURRENT or OVERDUE state</w:t>
+      </w:r>
+    </w:p>
+    <w:p>
+      <w:r>
+        <w:rPr>
+          <w:b/>
+        </w:rPr>
+        <w:t>Post-conditions:</w:t>
+      </w:r>
+      <w:r>
+        <w:rPr>
+          <w:b/>
+        </w:rPr>
+        <w:br/>
+      </w:r>
+      <w:r>
+        <w:t>- The loan will be in the COMPLETE state.</w:t>
+      </w:r>
+    </w:p>
+    <w:p>
+      <w:pPr>
+        <w:rPr>
+          <w:b/>
+        </w:rPr>
+      </w:pPr>
+      <w:r>
+        <w:rPr>
+          <w:b/>
+        </w:rPr>
+        <w:t>Data required:</w:t>
+      </w:r>
+    </w:p>
+    <w:p>
+      <w:r>
+        <w:rPr>
+          <w:rStyle w:val="Heading2Char"/>
+        </w:rPr>
+        <w:t>ILOAN</w:t>
+      </w:r>
+      <w:r>
+        <w:rPr>
+          <w:rStyle w:val="Heading2Char"/>
+        </w:rPr>
+        <w:t>5 -</w:t>
+      </w:r>
+      <w:r>
+        <w:rPr>
+          <w:rStyle w:val="Heading2Char"/>
+        </w:rPr>
+        <w:t xml:space="preserve"> Test_Loan_Is_OverDue</w:t>
+      </w:r>
+      <w:r>
+        <w:rPr>
+          <w:rStyle w:val="Heading2Char"/>
+        </w:rPr>
+        <w:br/>
+      </w:r>
+      <w:r>
+        <w:rPr>
+          <w:b/>
+        </w:rPr>
+        <w:t xml:space="preserve">Purpose: </w:t>
+      </w:r>
+      <w:r>
+        <w:t xml:space="preserve">A test to check the </w:t>
+      </w:r>
+      <w:r>
+        <w:rPr>
+          <w:i/>
+        </w:rPr>
+        <w:t xml:space="preserve">ILoan : isOverDue </w:t>
+      </w:r>
+      <w:r>
+        <w:t>method returns true if the loan is in the OVERDUE state only.</w:t>
+      </w:r>
+      <w:r>
+        <w:t xml:space="preserve"> </w:t>
+      </w:r>
+    </w:p>
+    <w:p>
+      <w:pPr>
+        <w:rPr>
+          <w:b/>
+        </w:rPr>
+      </w:pPr>
+      <w:r>
+        <w:rPr>
+          <w:b/>
+        </w:rPr>
+        <w:t>Pre-conditions:</w:t>
+      </w:r>
+      <w:r>
+        <w:t xml:space="preserve"> </w:t>
+      </w:r>
+      <w:r>
+        <w:br/>
+        <w:t>- The loan must be in the OVERDUE state.</w:t>
+      </w:r>
+    </w:p>
+    <w:p>
+      <w:r>
+        <w:rPr>
+          <w:b/>
+        </w:rPr>
+        <w:t>Post-conditions:</w:t>
+      </w:r>
+    </w:p>
+    <w:p>
+      <w:pPr>
+        <w:rPr>
+          <w:b/>
+        </w:rPr>
+      </w:pPr>
+      <w:r>
+        <w:rPr>
+          <w:b/>
+        </w:rPr>
+        <w:t>Data required:</w:t>
+      </w:r>
+    </w:p>
+    <w:p>
+      <w:r>
+        <w:rPr>
+          <w:rStyle w:val="Heading2Char"/>
+        </w:rPr>
+        <w:t>ILOAN</w:t>
+      </w:r>
+      <w:r>
+        <w:rPr>
+          <w:rStyle w:val="Heading2Char"/>
+        </w:rPr>
+        <w:t>6 -</w:t>
+      </w:r>
+      <w:r>
+        <w:rPr>
+          <w:rStyle w:val="Heading2Char"/>
+        </w:rPr>
+        <w:t xml:space="preserve"> Test_Can_Get_Borrower</w:t>
+      </w:r>
+      <w:r>
+        <w:br/>
+      </w:r>
+      <w:r>
+        <w:rPr>
+          <w:b/>
+        </w:rPr>
+        <w:t xml:space="preserve">Purpose: </w:t>
+      </w:r>
+      <w:r>
+        <w:t xml:space="preserve">A test to ensure that the </w:t>
+      </w:r>
+      <w:r>
+        <w:rPr>
+          <w:i/>
+        </w:rPr>
+        <w:t xml:space="preserve">ILoan : getBorrower </w:t>
+      </w:r>
+      <w:r>
+        <w:t xml:space="preserve">method returns the correct </w:t>
+      </w:r>
+      <w:r>
+        <w:rPr>
+          <w:i/>
+        </w:rPr>
+        <w:t xml:space="preserve">IBorrower </w:t>
+      </w:r>
+      <w:r>
+        <w:t>object.</w:t>
+      </w:r>
+      <w:r>
+        <w:t xml:space="preserve"> </w:t>
+      </w:r>
+    </w:p>
+    <w:p>
+      <w:r>
+        <w:rPr>
+          <w:b/>
+        </w:rPr>
+        <w:t>Pre-conditions:</w:t>
+      </w:r>
+    </w:p>
+    <w:p>
+      <w:pPr>
+        <w:rPr>
+          <w:b/>
+        </w:rPr>
+      </w:pPr>
+      <w:r>
+        <w:rPr>
+          <w:b/>
+        </w:rPr>
+        <w:t>Post-conditions:</w:t>
+      </w:r>
+    </w:p>
+    <w:p>
+      <w:r>
+        <w:rPr>
+          <w:b/>
+        </w:rPr>
         <w:lastRenderedPageBreak/>
+        <w:t>Data required:</w:t>
+      </w:r>
+      <w:r>
+        <w:rPr>
+          <w:b/>
+        </w:rPr>
+        <w:t xml:space="preserve"> </w:t>
+      </w:r>
+      <w:r>
+        <w:rPr>
+          <w:b/>
+        </w:rPr>
+        <w:br/>
+      </w:r>
+      <w:r>
+        <w:t>- A valid IBorrower object.</w:t>
+      </w:r>
+    </w:p>
+    <w:p>
+      <w:r>
+        <w:rPr>
+          <w:rStyle w:val="Heading2Char"/>
+        </w:rPr>
         <w:t>ILOAN</w:t>
       </w:r>
       <w:r>
         <w:rPr>
           <w:rStyle w:val="Heading2Char"/>
         </w:rPr>
-        <w:t>3 -</w:t>
-      </w:r>
-      <w:r>
-        <w:rPr>
-          <w:rStyle w:val="Heading2Char"/>
-        </w:rPr>
-        <w:t xml:space="preserve"> Test_Can_Commit_Loan</w:t>
-      </w:r>
-      <w:r>
-        <w:rPr>
-          <w:rStyle w:val="Heading2Char"/>
-        </w:rPr>
+        <w:t>7 -</w:t>
+      </w:r>
+      <w:r>
+        <w:rPr>
+          <w:rStyle w:val="Heading2Char"/>
+        </w:rPr>
+        <w:t xml:space="preserve"> Test_Can_Get_Book</w:t>
+      </w:r>
+      <w:r>
         <w:br/>
       </w:r>
       <w:r>
@@ -1017,25 +1595,25 @@
         <w:t xml:space="preserve">Purpose: </w:t>
       </w:r>
       <w:r>
-        <w:t xml:space="preserve">A check to ensure that the loan can only be changed to the </w:t>
-      </w:r>
-      <w:r>
-        <w:rPr>
-          <w:i/>
-        </w:rPr>
-        <w:t xml:space="preserve">CURRENT </w:t>
-      </w:r>
-      <w:r>
-        <w:t xml:space="preserve">state if the loan is in the </w:t>
-      </w:r>
-      <w:r>
-        <w:rPr>
-          <w:i/>
-        </w:rPr>
-        <w:t>PENDING</w:t>
-      </w:r>
-      <w:r>
-        <w:t xml:space="preserve"> state.</w:t>
+        <w:t xml:space="preserve">A test to ensure that the </w:t>
+      </w:r>
+      <w:r>
+        <w:rPr>
+          <w:i/>
+        </w:rPr>
+        <w:t xml:space="preserve">ILoan : getBook </w:t>
+      </w:r>
+      <w:r>
+        <w:t xml:space="preserve">method returns the correct </w:t>
+      </w:r>
+      <w:r>
+        <w:rPr>
+          <w:i/>
+        </w:rPr>
+        <w:t xml:space="preserve">IBook </w:t>
+      </w:r>
+      <w:r>
+        <w:t>object.</w:t>
       </w:r>
       <w:r>
         <w:t xml:space="preserve"> </w:t>
@@ -1053,10 +1631,6 @@
         </w:rPr>
         <w:t>Pre-conditions:</w:t>
       </w:r>
-      <w:r>
-        <w:br/>
-        <w:t>- The loan must be in the PENDING state</w:t>
-      </w:r>
     </w:p>
     <w:p>
       <w:pPr>
@@ -1070,25 +1644,8 @@
         </w:rPr>
         <w:t>Post-conditions:</w:t>
       </w:r>
-      <w:r>
-        <w:rPr>
-          <w:b/>
-        </w:rPr>
-        <w:br/>
-      </w:r>
-      <w:r>
-        <w:t>- The l</w:t>
-      </w:r>
-      <w:r>
-        <w:t>oan will be in the CURRENT state</w:t>
-      </w:r>
-    </w:p>
-    <w:p>
-      <w:pPr>
-        <w:rPr>
-          <w:b/>
-        </w:rPr>
-      </w:pPr>
+    </w:p>
+    <w:p>
       <w:r>
         <w:rPr>
           <w:b/>
@@ -1099,27 +1656,56 @@
         <w:rPr>
           <w:b/>
         </w:rPr>
-        <w:br/>
-      </w:r>
-    </w:p>
-    <w:p>
-      <w:r>
-        <w:rPr>
-          <w:rStyle w:val="Heading2Char"/>
-        </w:rPr>
-        <w:t>ILOAN</w:t>
-      </w:r>
-      <w:r>
-        <w:rPr>
-          <w:rStyle w:val="Heading2Char"/>
-        </w:rPr>
-        <w:t>4 -</w:t>
-      </w:r>
-      <w:r>
-        <w:rPr>
-          <w:rStyle w:val="Heading2Char"/>
-        </w:rPr>
-        <w:t xml:space="preserve"> Test_Can_Complete_Loan</w:t>
+        <w:t xml:space="preserve"> </w:t>
+      </w:r>
+      <w:r>
+        <w:rPr>
+          <w:b/>
+        </w:rPr>
+        <w:br/>
+      </w:r>
+      <w:r>
+        <w:t>- A valid IBorrower object.</w:t>
+      </w:r>
+    </w:p>
+    <w:p>
+      <w:pPr>
+        <w:pStyle w:val="Heading1"/>
+      </w:pPr>
+      <w:r>
+        <w:t>IBookDAO Tests</w:t>
+      </w:r>
+    </w:p>
+    <w:p>
+      <w:r>
+        <w:rPr>
+          <w:rStyle w:val="Heading2Char"/>
+        </w:rPr>
+        <w:t>IBOOK</w:t>
+      </w:r>
+      <w:r>
+        <w:rPr>
+          <w:rStyle w:val="Heading2Char"/>
+        </w:rPr>
+        <w:t>DAO</w:t>
+      </w:r>
+      <w:r>
+        <w:rPr>
+          <w:rStyle w:val="Heading2Char"/>
+        </w:rPr>
+        <w:t>1 –</w:t>
+      </w:r>
+      <w:r>
+        <w:rPr>
+          <w:rStyle w:val="Heading2Char"/>
+        </w:rPr>
+        <w:t xml:space="preserve"> </w:t>
+      </w:r>
+      <w:r>
+        <w:rPr>
+          <w:rStyle w:val="Heading2Char"/>
+        </w:rPr>
+        <w:t>Test_Can_Add_Book_To_Collection</w:t>
       </w:r>
       <w:r>
         <w:br/>
@@ -1131,45 +1717,16 @@
         <w:t xml:space="preserve">Purpose: </w:t>
       </w:r>
       <w:r>
-        <w:t xml:space="preserve">A test to ensure that the loan can only be changed to the </w:t>
-      </w:r>
-      <w:r>
-        <w:rPr>
-          <w:i/>
-        </w:rPr>
-        <w:t>COMPLETE</w:t>
-      </w:r>
-      <w:r>
-        <w:t xml:space="preserve"> state if the loan is in the </w:t>
-      </w:r>
-      <w:r>
-        <w:rPr>
-          <w:i/>
-        </w:rPr>
-        <w:t>CURRENT</w:t>
-      </w:r>
-      <w:r>
-        <w:t xml:space="preserve"> state and not in the </w:t>
-      </w:r>
-      <w:r>
-        <w:rPr>
-          <w:i/>
-        </w:rPr>
-        <w:t>OVERDUE</w:t>
-      </w:r>
-      <w:r>
-        <w:t xml:space="preserve"> state.</w:t>
-      </w:r>
-      <w:r>
-        <w:t xml:space="preserve"> </w:t>
-      </w:r>
-    </w:p>
-    <w:p>
-      <w:pPr>
-        <w:rPr>
-          <w:b/>
-        </w:rPr>
-      </w:pPr>
+        <w:t xml:space="preserve">A test to ensure that an IBook object can be added to the IBookDAO </w:t>
+      </w:r>
+      <w:r>
+        <w:t>object</w:t>
+      </w:r>
+      <w:r>
+        <w:t>.</w:t>
+      </w:r>
+    </w:p>
+    <w:p>
       <w:r>
         <w:rPr>
           <w:b/>
@@ -1180,14 +1737,19 @@
         <w:rPr>
           <w:b/>
         </w:rPr>
-        <w:t xml:space="preserve"> </w:t>
-      </w:r>
-      <w:r>
-        <w:br/>
-        <w:t>- The loan must be in the CURRENT or OVERDUE state</w:t>
-      </w:r>
-    </w:p>
-    <w:p>
+        <w:br/>
+        <w:t>-</w:t>
+      </w:r>
+      <w:r>
+        <w:t xml:space="preserve"> The author, title and callNumber must be known.</w:t>
+      </w:r>
+    </w:p>
+    <w:p>
+      <w:pPr>
+        <w:rPr>
+          <w:b/>
+        </w:rPr>
+      </w:pPr>
       <w:r>
         <w:rPr>
           <w:b/>
@@ -1201,47 +1763,67 @@
         <w:br/>
       </w:r>
       <w:r>
-        <w:t>- The loan will be in the COMPLETE state.</w:t>
-      </w:r>
-    </w:p>
-    <w:p>
-      <w:pPr>
-        <w:rPr>
-          <w:b/>
-        </w:rPr>
-      </w:pPr>
+        <w:t>- A new IBOOK object is returned with a valid id.</w:t>
+      </w:r>
+    </w:p>
+    <w:p>
       <w:r>
         <w:rPr>
           <w:b/>
         </w:rPr>
         <w:t>Data required:</w:t>
       </w:r>
-    </w:p>
-    <w:p>
-      <w:r>
-        <w:rPr>
-          <w:rStyle w:val="Heading2Char"/>
-        </w:rPr>
-        <w:t>ILOAN</w:t>
-      </w:r>
-      <w:r>
-        <w:rPr>
-          <w:rStyle w:val="Heading2Char"/>
-        </w:rPr>
-        <w:t>5 -</w:t>
-      </w:r>
-      <w:r>
-        <w:rPr>
-          <w:rStyle w:val="Heading2Char"/>
-        </w:rPr>
-        <w:t xml:space="preserve"> Test_Loan_Is_OverDue</w:t>
-      </w:r>
-      <w:r>
-        <w:rPr>
-          <w:rStyle w:val="Heading2Char"/>
-        </w:rPr>
-        <w:br/>
-      </w:r>
+      <w:r>
+        <w:rPr>
+          <w:b/>
+        </w:rPr>
+        <w:t xml:space="preserve"> </w:t>
+      </w:r>
+      <w:r>
+        <w:rPr>
+          <w:b/>
+        </w:rPr>
+        <w:br/>
+      </w:r>
+      <w:r>
+        <w:t xml:space="preserve">- The </w:t>
+      </w:r>
+      <w:r>
+        <w:t>a</w:t>
+      </w:r>
+      <w:r>
+        <w:t>uthor</w:t>
+      </w:r>
+      <w:r>
+        <w:t>, title and callNumber values.</w:t>
+      </w:r>
+    </w:p>
+    <w:p>
+      <w:pPr>
+        <w:rPr>
+          <w:rStyle w:val="Heading2Char"/>
+        </w:rPr>
+      </w:pPr>
+      <w:r>
+        <w:rPr>
+          <w:rStyle w:val="Heading2Char"/>
+        </w:rPr>
+        <w:t>IBOOKDAO2 –</w:t>
+      </w:r>
+      <w:r>
+        <w:rPr>
+          <w:rStyle w:val="Heading2Char"/>
+        </w:rPr>
+        <w:t xml:space="preserve"> </w:t>
+      </w:r>
+      <w:r>
+        <w:rPr>
+          <w:rStyle w:val="Heading2Char"/>
+        </w:rPr>
+        <w:t>Test_Can_Get_Book_By_Id</w:t>
+      </w:r>
+    </w:p>
+    <w:p>
       <w:r>
         <w:rPr>
           <w:b/>
@@ -1249,19 +1831,7 @@
         <w:t xml:space="preserve">Purpose: </w:t>
       </w:r>
       <w:r>
-        <w:t xml:space="preserve">A test to check the </w:t>
-      </w:r>
-      <w:r>
-        <w:rPr>
-          <w:i/>
-        </w:rPr>
-        <w:t xml:space="preserve">ILoan : isOverDue </w:t>
-      </w:r>
-      <w:r>
-        <w:t>method returns true if the loan is in the OVERDUE state only.</w:t>
-      </w:r>
-      <w:r>
-        <w:t xml:space="preserve"> </w:t>
+        <w:t>A test to ensure that an IBook can be returned from the IBookDAO object with a specific known Id.</w:t>
       </w:r>
     </w:p>
     <w:p>
@@ -1277,52 +1847,102 @@
         <w:t>Pre-conditions:</w:t>
       </w:r>
       <w:r>
-        <w:t xml:space="preserve"> </w:t>
-      </w:r>
-      <w:r>
-        <w:br/>
-        <w:t>- The loan must be in the OVERDUE state.</w:t>
-      </w:r>
-    </w:p>
-    <w:p>
+        <w:rPr>
+          <w:b/>
+        </w:rPr>
+        <w:br/>
+      </w:r>
+      <w:r>
+        <w:t>- The IBookDAO object must contain at least one book in the collection and the ID of that book must be known.</w:t>
+      </w:r>
+    </w:p>
+    <w:p>
+      <w:pPr>
+        <w:rPr>
+          <w:b/>
+        </w:rPr>
+      </w:pPr>
       <w:r>
         <w:rPr>
           <w:b/>
         </w:rPr>
         <w:t>Post-conditions:</w:t>
       </w:r>
-    </w:p>
-    <w:p>
-      <w:pPr>
-        <w:rPr>
-          <w:b/>
-        </w:rPr>
-      </w:pPr>
+      <w:r>
+        <w:rPr>
+          <w:b/>
+        </w:rPr>
+        <w:br/>
+      </w:r>
+      <w:r>
+        <w:t>- The IBook will be returned from the method.</w:t>
+      </w:r>
+    </w:p>
+    <w:p>
       <w:r>
         <w:rPr>
           <w:b/>
         </w:rPr>
         <w:t>Data required:</w:t>
       </w:r>
-    </w:p>
-    <w:p>
-      <w:r>
-        <w:rPr>
-          <w:rStyle w:val="Heading2Char"/>
-        </w:rPr>
-        <w:t>ILOAN</w:t>
-      </w:r>
-      <w:r>
-        <w:rPr>
-          <w:rStyle w:val="Heading2Char"/>
-        </w:rPr>
-        <w:t>6 -</w:t>
-      </w:r>
-      <w:r>
-        <w:rPr>
-          <w:rStyle w:val="Heading2Char"/>
-        </w:rPr>
-        <w:t xml:space="preserve"> Test_Can_Get_Borrower</w:t>
+      <w:r>
+        <w:rPr>
+          <w:b/>
+        </w:rPr>
+        <w:t xml:space="preserve"> </w:t>
+      </w:r>
+      <w:r>
+        <w:rPr>
+          <w:b/>
+        </w:rPr>
+        <w:br/>
+      </w:r>
+      <w:r>
+        <w:t xml:space="preserve">- A valid </w:t>
+      </w:r>
+      <w:r>
+        <w:t>IBook</w:t>
+      </w:r>
+      <w:r>
+        <w:t xml:space="preserve"> object</w:t>
+      </w:r>
+      <w:r>
+        <w:t xml:space="preserve"> with a known Id value</w:t>
+      </w:r>
+      <w:r>
+        <w:t>.</w:t>
+      </w:r>
+    </w:p>
+    <w:p>
+      <w:r>
+        <w:rPr>
+          <w:rStyle w:val="Heading2Char"/>
+        </w:rPr>
+        <w:t>IBOOKDAO3</w:t>
+      </w:r>
+      <w:r>
+        <w:rPr>
+          <w:rStyle w:val="Heading2Char"/>
+        </w:rPr>
+        <w:t xml:space="preserve"> </w:t>
+      </w:r>
+      <w:r>
+        <w:rPr>
+          <w:rStyle w:val="Heading2Char"/>
+        </w:rPr>
+        <w:t>–</w:t>
+      </w:r>
+      <w:r>
+        <w:rPr>
+          <w:rStyle w:val="Heading2Char"/>
+        </w:rPr>
+        <w:t xml:space="preserve"> </w:t>
+      </w:r>
+      <w:r>
+        <w:rPr>
+          <w:rStyle w:val="Heading2Char"/>
+        </w:rPr>
+        <w:t>Test_Can_List_Books_In_IBookDAO_Collection</w:t>
       </w:r>
       <w:r>
         <w:br/>
@@ -1340,31 +1960,33 @@
         <w:rPr>
           <w:i/>
         </w:rPr>
-        <w:t xml:space="preserve">ILoan : getBorrower </w:t>
-      </w:r>
-      <w:r>
-        <w:t xml:space="preserve">method returns the correct </w:t>
-      </w:r>
-      <w:r>
-        <w:rPr>
-          <w:i/>
-        </w:rPr>
-        <w:t xml:space="preserve">IBorrower </w:t>
-      </w:r>
-      <w:r>
-        <w:t>object.</w:t>
-      </w:r>
-      <w:r>
-        <w:t xml:space="preserve"> </w:t>
-      </w:r>
-    </w:p>
-    <w:p>
+        <w:t xml:space="preserve">IBookDAO </w:t>
+      </w:r>
+      <w:r>
+        <w:t>object can return a list of the currently stored books.</w:t>
+      </w:r>
+    </w:p>
+    <w:p>
+      <w:pPr>
+        <w:rPr>
+          <w:b/>
+        </w:rPr>
+      </w:pPr>
       <w:r>
         <w:rPr>
           <w:b/>
         </w:rPr>
         <w:t>Pre-conditions:</w:t>
       </w:r>
+      <w:r>
+        <w:rPr>
+          <w:b/>
+        </w:rPr>
+        <w:br/>
+      </w:r>
+      <w:r>
+        <w:t>- A valid IBookDAO object exists with at least one IBook stored in the object</w:t>
+      </w:r>
     </w:p>
     <w:p>
       <w:pPr>
@@ -1378,6 +2000,15 @@
         </w:rPr>
         <w:t>Post-conditions:</w:t>
       </w:r>
+      <w:r>
+        <w:rPr>
+          <w:b/>
+        </w:rPr>
+        <w:br/>
+      </w:r>
+      <w:r>
+        <w:t>- A collection of IBook objects will be returned from the IBookDAO class.</w:t>
+      </w:r>
     </w:p>
     <w:p>
       <w:r>
@@ -1399,27 +2030,28 @@
         <w:br/>
       </w:r>
       <w:r>
-        <w:t>- A valid IBorrower object.</w:t>
-      </w:r>
-    </w:p>
-    <w:p>
-      <w:r>
-        <w:rPr>
-          <w:rStyle w:val="Heading2Char"/>
-        </w:rPr>
-        <w:t>ILOAN</w:t>
-      </w:r>
-      <w:r>
-        <w:rPr>
-          <w:rStyle w:val="Heading2Char"/>
-        </w:rPr>
-        <w:t>7 -</w:t>
-      </w:r>
-      <w:r>
-        <w:rPr>
-          <w:rStyle w:val="Heading2Char"/>
-        </w:rPr>
-        <w:t xml:space="preserve"> Test_Can_Get_Book</w:t>
+        <w:t>- A valid IBookDAO object with at least one IBook object.</w:t>
+      </w:r>
+    </w:p>
+    <w:p>
+      <w:r>
+        <w:rPr>
+          <w:rStyle w:val="Heading2Char"/>
+        </w:rPr>
+        <w:lastRenderedPageBreak/>
+        <w:t>IBOOKDAO4 –</w:t>
+      </w:r>
+      <w:r>
+        <w:rPr>
+          <w:rStyle w:val="Heading2Char"/>
+        </w:rPr>
+        <w:t xml:space="preserve"> </w:t>
+      </w:r>
+      <w:r>
+        <w:rPr>
+          <w:rStyle w:val="Heading2Char"/>
+        </w:rPr>
+        <w:t>Test_Can_Get_Books_By_Author</w:t>
       </w:r>
       <w:r>
         <w:br/>
@@ -1437,22 +2069,10 @@
         <w:rPr>
           <w:i/>
         </w:rPr>
-        <w:t xml:space="preserve">ILoan : getBook </w:t>
-      </w:r>
-      <w:r>
-        <w:t xml:space="preserve">method returns the correct </w:t>
-      </w:r>
-      <w:r>
-        <w:rPr>
-          <w:i/>
-        </w:rPr>
-        <w:t xml:space="preserve">IBook </w:t>
-      </w:r>
-      <w:r>
-        <w:t>object.</w:t>
-      </w:r>
-      <w:r>
-        <w:t xml:space="preserve"> </w:t>
+        <w:t xml:space="preserve">IBookDAO </w:t>
+      </w:r>
+      <w:r>
+        <w:t>object will only return the books in the collection that match the author.</w:t>
       </w:r>
     </w:p>
     <w:p>
@@ -1467,6 +2087,15 @@
         </w:rPr>
         <w:t>Pre-conditions:</w:t>
       </w:r>
+      <w:r>
+        <w:rPr>
+          <w:b/>
+        </w:rPr>
+        <w:br/>
+      </w:r>
+      <w:r>
+        <w:t>- A valid IBookDAO object containing multiple IBook objects with differing authors.</w:t>
+      </w:r>
     </w:p>
     <w:p>
       <w:pPr>
@@ -1480,6 +2109,15 @@
         </w:rPr>
         <w:t>Post-conditions:</w:t>
       </w:r>
+      <w:r>
+        <w:rPr>
+          <w:b/>
+        </w:rPr>
+        <w:br/>
+      </w:r>
+      <w:r>
+        <w:t>- A collection of IBook objects that only match the author.</w:t>
+      </w:r>
     </w:p>
     <w:p>
       <w:r>
@@ -1501,7 +2139,287 @@
         <w:br/>
       </w:r>
       <w:r>
-        <w:t>- A valid IBorrower object.</w:t>
+        <w:t>- A valid IBookDAO object populated with multiple IBook objects with differing author properties.</w:t>
+      </w:r>
+      <w:r>
+        <w:t xml:space="preserve"> </w:t>
+      </w:r>
+    </w:p>
+    <w:p>
+      <w:r>
+        <w:rPr>
+          <w:rStyle w:val="Heading2Char"/>
+        </w:rPr>
+        <w:t>IBOOKDAO</w:t>
+      </w:r>
+      <w:r>
+        <w:rPr>
+          <w:rStyle w:val="Heading2Char"/>
+        </w:rPr>
+        <w:t>5</w:t>
+      </w:r>
+      <w:r>
+        <w:rPr>
+          <w:rStyle w:val="Heading2Char"/>
+        </w:rPr>
+        <w:t xml:space="preserve"> –</w:t>
+      </w:r>
+      <w:r>
+        <w:rPr>
+          <w:rStyle w:val="Heading2Char"/>
+        </w:rPr>
+        <w:t xml:space="preserve"> </w:t>
+      </w:r>
+      <w:r>
+        <w:rPr>
+          <w:rStyle w:val="Heading2Char"/>
+        </w:rPr>
+        <w:t>Test_Can_Get_Books_By_Title</w:t>
+      </w:r>
+      <w:r>
+        <w:br/>
+      </w:r>
+      <w:r>
+        <w:rPr>
+          <w:b/>
+        </w:rPr>
+        <w:t xml:space="preserve">Purpose: </w:t>
+      </w:r>
+      <w:r>
+        <w:t xml:space="preserve">A test to ensure that the </w:t>
+      </w:r>
+      <w:r>
+        <w:rPr>
+          <w:i/>
+        </w:rPr>
+        <w:t xml:space="preserve">IBookDAO </w:t>
+      </w:r>
+      <w:r>
+        <w:t>object will only return the books in the collection that match the book title.</w:t>
+      </w:r>
+    </w:p>
+    <w:p>
+      <w:pPr>
+        <w:rPr>
+          <w:b/>
+        </w:rPr>
+      </w:pPr>
+      <w:r>
+        <w:rPr>
+          <w:b/>
+        </w:rPr>
+        <w:t>Pre-conditions:</w:t>
+      </w:r>
+      <w:r>
+        <w:rPr>
+          <w:b/>
+        </w:rPr>
+        <w:br/>
+      </w:r>
+      <w:r>
+        <w:t xml:space="preserve">- A valid IBookDAO object containing multiple IBook objects with differing </w:t>
+      </w:r>
+      <w:r>
+        <w:t>titles</w:t>
+      </w:r>
+      <w:r>
+        <w:t>.</w:t>
+      </w:r>
+    </w:p>
+    <w:p>
+      <w:pPr>
+        <w:rPr>
+          <w:b/>
+        </w:rPr>
+      </w:pPr>
+      <w:r>
+        <w:rPr>
+          <w:b/>
+        </w:rPr>
+        <w:t>Post-conditions:</w:t>
+      </w:r>
+      <w:r>
+        <w:rPr>
+          <w:b/>
+        </w:rPr>
+        <w:br/>
+      </w:r>
+      <w:r>
+        <w:t xml:space="preserve">- A collection of IBook objects that only match the </w:t>
+      </w:r>
+      <w:r>
+        <w:t>title specified</w:t>
+      </w:r>
+      <w:r>
+        <w:t>.</w:t>
+      </w:r>
+    </w:p>
+    <w:p>
+      <w:r>
+        <w:rPr>
+          <w:b/>
+        </w:rPr>
+        <w:t>Data required:</w:t>
+      </w:r>
+      <w:r>
+        <w:rPr>
+          <w:b/>
+        </w:rPr>
+        <w:t xml:space="preserve"> </w:t>
+      </w:r>
+      <w:r>
+        <w:rPr>
+          <w:b/>
+        </w:rPr>
+        <w:br/>
+      </w:r>
+      <w:r>
+        <w:t>- A valid IBookDAO object populated with multiple IBook objects with differing title properties.</w:t>
+      </w:r>
+    </w:p>
+    <w:p/>
+    <w:p>
+      <w:r>
+        <w:rPr>
+          <w:rStyle w:val="Heading2Char"/>
+        </w:rPr>
+        <w:t>IBOOKDAO</w:t>
+      </w:r>
+      <w:r>
+        <w:rPr>
+          <w:rStyle w:val="Heading2Char"/>
+        </w:rPr>
+        <w:t>6</w:t>
+      </w:r>
+      <w:r>
+        <w:rPr>
+          <w:rStyle w:val="Heading2Char"/>
+        </w:rPr>
+        <w:t xml:space="preserve"> –</w:t>
+      </w:r>
+      <w:r>
+        <w:rPr>
+          <w:rStyle w:val="Heading2Char"/>
+        </w:rPr>
+        <w:t xml:space="preserve"> </w:t>
+      </w:r>
+      <w:r>
+        <w:rPr>
+          <w:rStyle w:val="Heading2Char"/>
+        </w:rPr>
+        <w:t>Test_Can_Get_Books_By_Author_And_Title</w:t>
+      </w:r>
+      <w:r>
+        <w:br/>
+      </w:r>
+      <w:r>
+        <w:rPr>
+          <w:b/>
+        </w:rPr>
+        <w:t xml:space="preserve">Purpose: </w:t>
+      </w:r>
+      <w:r>
+        <w:t xml:space="preserve">A test to ensure that the </w:t>
+      </w:r>
+      <w:r>
+        <w:rPr>
+          <w:i/>
+        </w:rPr>
+        <w:t xml:space="preserve">IBookDAO </w:t>
+      </w:r>
+      <w:r>
+        <w:t>object will only return the books in the collection that match both the author and the title.</w:t>
+      </w:r>
+    </w:p>
+    <w:p>
+      <w:pPr>
+        <w:rPr>
+          <w:b/>
+        </w:rPr>
+      </w:pPr>
+      <w:r>
+        <w:rPr>
+          <w:b/>
+        </w:rPr>
+        <w:t>Pre-conditions:</w:t>
+      </w:r>
+      <w:r>
+        <w:rPr>
+          <w:b/>
+        </w:rPr>
+        <w:br/>
+      </w:r>
+      <w:r>
+        <w:t>- A valid IBookDAO object containing multiple IBook objects with differing author</w:t>
+      </w:r>
+      <w:r>
+        <w:t xml:space="preserve"> and title value</w:t>
+      </w:r>
+      <w:r>
+        <w:t>s.</w:t>
+      </w:r>
+    </w:p>
+    <w:p>
+      <w:pPr>
+        <w:rPr>
+          <w:b/>
+        </w:rPr>
+      </w:pPr>
+      <w:r>
+        <w:rPr>
+          <w:b/>
+        </w:rPr>
+        <w:t>Post-conditions:</w:t>
+      </w:r>
+      <w:r>
+        <w:rPr>
+          <w:b/>
+        </w:rPr>
+        <w:br/>
+      </w:r>
+      <w:r>
+        <w:t xml:space="preserve">- A collection of IBook objects that only match the </w:t>
+      </w:r>
+      <w:r>
+        <w:t xml:space="preserve">specified </w:t>
+      </w:r>
+      <w:r>
+        <w:t>author</w:t>
+      </w:r>
+      <w:r>
+        <w:t xml:space="preserve"> and title</w:t>
+      </w:r>
+      <w:r>
+        <w:t>.</w:t>
+      </w:r>
+    </w:p>
+    <w:p>
+      <w:r>
+        <w:rPr>
+          <w:b/>
+        </w:rPr>
+        <w:t>Data required:</w:t>
+      </w:r>
+      <w:r>
+        <w:rPr>
+          <w:b/>
+        </w:rPr>
+        <w:t xml:space="preserve"> </w:t>
+      </w:r>
+      <w:r>
+        <w:rPr>
+          <w:b/>
+        </w:rPr>
+        <w:br/>
+      </w:r>
+      <w:r>
+        <w:t>- A valid IBookDAO object populated with multiple IBook objects with differing author and title</w:t>
+      </w:r>
+      <w:r>
+        <w:t xml:space="preserve"> </w:t>
+      </w:r>
+      <w:r>
+        <w:t>properties.</w:t>
       </w:r>
     </w:p>
     <w:p>
@@ -1509,16 +2427,181 @@
         <w:pStyle w:val="Heading1"/>
       </w:pPr>
       <w:r>
+        <w:t>I</w:t>
+      </w:r>
+      <w:r>
+        <w:t>Loan</w:t>
+      </w:r>
+      <w:r>
+        <w:t>DAO Tests</w:t>
+      </w:r>
+    </w:p>
+    <w:p>
+      <w:r>
+        <w:rPr>
+          <w:rStyle w:val="Heading2Char"/>
+        </w:rPr>
+        <w:t>ILOANDAO1 –</w:t>
+      </w:r>
+      <w:r>
+        <w:rPr>
+          <w:rStyle w:val="Heading2Char"/>
+        </w:rPr>
+        <w:t xml:space="preserve"> </w:t>
+      </w:r>
+      <w:r>
+        <w:rPr>
+          <w:rStyle w:val="Heading2Char"/>
+        </w:rPr>
+        <w:t>Test_Can_Create_Pending_List</w:t>
+      </w:r>
+      <w:r>
+        <w:br/>
+      </w:r>
+      <w:r>
+        <w:rPr>
+          <w:b/>
+        </w:rPr>
+        <w:t xml:space="preserve">Purpose: </w:t>
+      </w:r>
+      <w:r>
+        <w:t xml:space="preserve">A test to ensure that an </w:t>
+      </w:r>
+      <w:r>
+        <w:rPr>
+          <w:i/>
+        </w:rPr>
+        <w:t>ILoanDAO</w:t>
+      </w:r>
+      <w:r>
+        <w:t xml:space="preserve"> can create a new pending loan list for the </w:t>
+      </w:r>
+      <w:r>
+        <w:rPr>
+          <w:i/>
+        </w:rPr>
+        <w:t>IMember</w:t>
+      </w:r>
+      <w:r>
+        <w:t>.</w:t>
+      </w:r>
+    </w:p>
+    <w:p>
+      <w:r>
+        <w:rPr>
+          <w:b/>
+        </w:rPr>
+        <w:t>Pre-conditions:</w:t>
+      </w:r>
+      <w:r>
+        <w:rPr>
+          <w:b/>
+        </w:rPr>
+        <w:br/>
+        <w:t>-</w:t>
+      </w:r>
+      <w:r>
+        <w:t xml:space="preserve"> The </w:t>
+      </w:r>
+      <w:r>
+        <w:rPr>
+          <w:i/>
+        </w:rPr>
+        <w:t>IMember</w:t>
+      </w:r>
+      <w:r>
+        <w:t xml:space="preserve"> object must exist.</w:t>
+      </w:r>
+    </w:p>
+    <w:p>
+      <w:pPr>
+        <w:rPr>
+          <w:b/>
+        </w:rPr>
+      </w:pPr>
+      <w:r>
+        <w:rPr>
+          <w:b/>
+        </w:rPr>
+        <w:t>Post-conditions:</w:t>
+      </w:r>
+      <w:r>
+        <w:rPr>
+          <w:b/>
+        </w:rPr>
+        <w:br/>
+      </w:r>
+      <w:r>
+        <w:t xml:space="preserve">- A new </w:t>
+      </w:r>
+      <w:r>
+        <w:t xml:space="preserve">pending list </w:t>
+      </w:r>
+      <w:r>
+        <w:t xml:space="preserve">is </w:t>
+      </w:r>
+      <w:r>
+        <w:t xml:space="preserve">created in the </w:t>
+      </w:r>
+      <w:r>
+        <w:rPr>
+          <w:i/>
+        </w:rPr>
+        <w:t>ILoanDAO</w:t>
+      </w:r>
+      <w:r>
+        <w:t xml:space="preserve"> collection</w:t>
+      </w:r>
+      <w:r>
+        <w:t>.</w:t>
+      </w:r>
+    </w:p>
+    <w:p>
+      <w:r>
+        <w:rPr>
+          <w:b/>
+        </w:rPr>
         <w:lastRenderedPageBreak/>
-        <w:t>IBookDAO Tests</w:t>
-      </w:r>
-    </w:p>
-    <w:p>
-      <w:r>
-        <w:rPr>
-          <w:rStyle w:val="Heading2Char"/>
-        </w:rPr>
-        <w:t>IBOOK</w:t>
+        <w:t>Data required:</w:t>
+      </w:r>
+      <w:r>
+        <w:rPr>
+          <w:b/>
+        </w:rPr>
+        <w:t xml:space="preserve"> </w:t>
+      </w:r>
+      <w:r>
+        <w:rPr>
+          <w:b/>
+        </w:rPr>
+        <w:br/>
+      </w:r>
+      <w:r>
+        <w:t xml:space="preserve">- An </w:t>
+      </w:r>
+      <w:r>
+        <w:rPr>
+          <w:i/>
+        </w:rPr>
+        <w:t>IMember</w:t>
+      </w:r>
+      <w:r>
+        <w:t xml:space="preserve"> object.</w:t>
+      </w:r>
+    </w:p>
+    <w:p/>
+    <w:p>
+      <w:r>
+        <w:rPr>
+          <w:rStyle w:val="Heading2Char"/>
+        </w:rPr>
+        <w:t>I</w:t>
+      </w:r>
+      <w:r>
+        <w:rPr>
+          <w:rStyle w:val="Heading2Char"/>
+        </w:rPr>
+        <w:t>LOAN</w:t>
       </w:r>
       <w:r>
         <w:rPr>
@@ -1530,19 +2613,31 @@
         <w:rPr>
           <w:rStyle w:val="Heading2Char"/>
         </w:rPr>
-        <w:t>1 –</w:t>
-      </w:r>
-      <w:r>
-        <w:rPr>
-          <w:rStyle w:val="Heading2Char"/>
-        </w:rPr>
-        <w:t xml:space="preserve"> </w:t>
-      </w:r>
-      <w:r>
-        <w:rPr>
-          <w:rStyle w:val="Heading2Char"/>
-        </w:rPr>
-        <w:t>Test_Can_Add_Book_To_Collection</w:t>
+        <w:t>2</w:t>
+      </w:r>
+      <w:r>
+        <w:rPr>
+          <w:rStyle w:val="Heading2Char"/>
+        </w:rPr>
+        <w:t xml:space="preserve"> –</w:t>
+      </w:r>
+      <w:r>
+        <w:rPr>
+          <w:rStyle w:val="Heading2Char"/>
+        </w:rPr>
+        <w:t xml:space="preserve"> </w:t>
+      </w:r>
+      <w:r>
+        <w:rPr>
+          <w:rStyle w:val="Heading2Char"/>
+        </w:rPr>
+        <w:t>Test_Can_</w:t>
+      </w:r>
+      <w:r>
+        <w:rPr>
+          <w:rStyle w:val="Heading2Char"/>
+        </w:rPr>
+        <w:t>Create_Pending_Loan</w:t>
       </w:r>
       <w:r>
         <w:br/>
@@ -1554,10 +2649,64 @@
         <w:t xml:space="preserve">Purpose: </w:t>
       </w:r>
       <w:r>
-        <w:t xml:space="preserve">A test to ensure that an IBook object can be added to the IBookDAO </w:t>
-      </w:r>
-      <w:r>
-        <w:t>object</w:t>
+        <w:t xml:space="preserve">A test to ensure that an </w:t>
+      </w:r>
+      <w:r>
+        <w:rPr>
+          <w:i/>
+        </w:rPr>
+        <w:t>ILoan</w:t>
+      </w:r>
+      <w:r>
+        <w:t xml:space="preserve"> object can be </w:t>
+      </w:r>
+      <w:r>
+        <w:t>created and</w:t>
+      </w:r>
+      <w:r>
+        <w:t xml:space="preserve"> to the </w:t>
+      </w:r>
+      <w:r>
+        <w:rPr>
+          <w:i/>
+        </w:rPr>
+        <w:t>I</w:t>
+      </w:r>
+      <w:r>
+        <w:rPr>
+          <w:i/>
+        </w:rPr>
+        <w:t>Loan</w:t>
+      </w:r>
+      <w:r>
+        <w:rPr>
+          <w:i/>
+        </w:rPr>
+        <w:t>DAO</w:t>
+      </w:r>
+      <w:r>
+        <w:t xml:space="preserve"> object</w:t>
+      </w:r>
+      <w:r>
+        <w:t xml:space="preserve"> based on the </w:t>
+      </w:r>
+      <w:r>
+        <w:rPr>
+          <w:i/>
+        </w:rPr>
+        <w:t>IMember</w:t>
+      </w:r>
+      <w:r>
+        <w:t xml:space="preserve"> and </w:t>
+      </w:r>
+      <w:r>
+        <w:rPr>
+          <w:i/>
+        </w:rPr>
+        <w:t>IBook</w:t>
+      </w:r>
+      <w:r>
+        <w:t xml:space="preserve"> objects</w:t>
       </w:r>
       <w:r>
         <w:t>.</w:t>
@@ -1575,10 +2724,59 @@
           <w:b/>
         </w:rPr>
         <w:br/>
+      </w:r>
+      <w:r>
+        <w:rPr>
+          <w:b/>
+        </w:rPr>
+        <w:t xml:space="preserve">- </w:t>
+      </w:r>
+      <w:r>
+        <w:t xml:space="preserve">The </w:t>
+      </w:r>
+      <w:r>
+        <w:rPr>
+          <w:i/>
+        </w:rPr>
+        <w:t>ILoanDAO</w:t>
+      </w:r>
+      <w:r>
+        <w:t xml:space="preserve"> object must have the pending loan list for the specified member.</w:t>
+      </w:r>
+      <w:r>
+        <w:rPr>
+          <w:b/>
+        </w:rPr>
+        <w:br/>
         <w:t>-</w:t>
       </w:r>
       <w:r>
-        <w:t xml:space="preserve"> The author, title and callNumber must be known.</w:t>
+        <w:t xml:space="preserve"> The </w:t>
+      </w:r>
+      <w:r>
+        <w:rPr>
+          <w:i/>
+        </w:rPr>
+        <w:t>IMember</w:t>
+      </w:r>
+      <w:r>
+        <w:t xml:space="preserve"> object must exist</w:t>
+      </w:r>
+      <w:r>
+        <w:t>.</w:t>
+      </w:r>
+      <w:r>
+        <w:br/>
+        <w:t xml:space="preserve">- The </w:t>
+      </w:r>
+      <w:r>
+        <w:rPr>
+          <w:i/>
+        </w:rPr>
+        <w:t>IBook</w:t>
+      </w:r>
+      <w:r>
+        <w:t xml:space="preserve"> object must exist.</w:t>
       </w:r>
     </w:p>
     <w:p>
@@ -1600,635 +2798,29 @@
         <w:br/>
       </w:r>
       <w:r>
-        <w:t>- A new IBOOK object is returned with a valid id.</w:t>
-      </w:r>
-    </w:p>
-    <w:p>
-      <w:r>
-        <w:rPr>
-          <w:b/>
-        </w:rPr>
-        <w:t>Data required:</w:t>
-      </w:r>
-      <w:r>
-        <w:rPr>
-          <w:b/>
-        </w:rPr>
-        <w:t xml:space="preserve"> </w:t>
-      </w:r>
-      <w:r>
-        <w:rPr>
-          <w:b/>
-        </w:rPr>
-        <w:br/>
-      </w:r>
-      <w:r>
-        <w:t xml:space="preserve">- The </w:t>
-      </w:r>
-      <w:r>
-        <w:t>a</w:t>
-      </w:r>
-      <w:r>
-        <w:t>uthor</w:t>
-      </w:r>
-      <w:r>
-        <w:t>, title and callNumber values.</w:t>
-      </w:r>
-    </w:p>
-    <w:p>
-      <w:pPr>
-        <w:rPr>
-          <w:rStyle w:val="Heading2Char"/>
-        </w:rPr>
-      </w:pPr>
-      <w:r>
-        <w:rPr>
-          <w:rStyle w:val="Heading2Char"/>
-        </w:rPr>
-        <w:t>IBOOKDAO2 –</w:t>
-      </w:r>
-      <w:r>
-        <w:rPr>
-          <w:rStyle w:val="Heading2Char"/>
-        </w:rPr>
-        <w:t xml:space="preserve"> </w:t>
-      </w:r>
-      <w:r>
-        <w:rPr>
-          <w:rStyle w:val="Heading2Char"/>
-        </w:rPr>
-        <w:t>Test_Can_Get_Book_By_Id</w:t>
-      </w:r>
-    </w:p>
-    <w:p>
-      <w:r>
-        <w:rPr>
-          <w:b/>
-        </w:rPr>
-        <w:t xml:space="preserve">Purpose: </w:t>
-      </w:r>
-      <w:r>
-        <w:t>A test to ensure that an IBook can be returned from the IBookDAO object with a specific known Id.</w:t>
-      </w:r>
-    </w:p>
-    <w:p>
-      <w:pPr>
-        <w:rPr>
-          <w:b/>
-        </w:rPr>
-      </w:pPr>
-      <w:r>
-        <w:rPr>
-          <w:b/>
-        </w:rPr>
-        <w:t>Pre-conditions:</w:t>
-      </w:r>
-      <w:r>
-        <w:rPr>
-          <w:b/>
-        </w:rPr>
-        <w:br/>
-      </w:r>
-      <w:r>
-        <w:t>- The IBookDAO object must contain at least one book in the collection and the ID of that book must be known.</w:t>
-      </w:r>
-    </w:p>
-    <w:p>
-      <w:pPr>
-        <w:rPr>
-          <w:b/>
-        </w:rPr>
-      </w:pPr>
-      <w:r>
-        <w:rPr>
-          <w:b/>
-        </w:rPr>
-        <w:t>Post-conditions:</w:t>
-      </w:r>
-      <w:r>
-        <w:rPr>
-          <w:b/>
-        </w:rPr>
-        <w:br/>
-      </w:r>
-      <w:r>
-        <w:t>- The IBook will be returned from the method.</w:t>
-      </w:r>
-    </w:p>
-    <w:p>
-      <w:r>
-        <w:rPr>
-          <w:b/>
-        </w:rPr>
-        <w:t>Data required:</w:t>
-      </w:r>
-      <w:r>
-        <w:rPr>
-          <w:b/>
-        </w:rPr>
-        <w:t xml:space="preserve"> </w:t>
-      </w:r>
-      <w:r>
-        <w:rPr>
-          <w:b/>
-        </w:rPr>
-        <w:br/>
-      </w:r>
-      <w:r>
-        <w:t xml:space="preserve">- A valid </w:t>
-      </w:r>
-      <w:r>
-        <w:t>IBook</w:t>
-      </w:r>
-      <w:r>
-        <w:t xml:space="preserve"> object</w:t>
-      </w:r>
-      <w:r>
-        <w:t xml:space="preserve"> with a known Id value</w:t>
-      </w:r>
-      <w:r>
-        <w:t>.</w:t>
-      </w:r>
-    </w:p>
-    <w:p>
-      <w:r>
-        <w:rPr>
-          <w:rStyle w:val="Heading2Char"/>
-        </w:rPr>
-        <w:t>IBOOKDAO3</w:t>
-      </w:r>
-      <w:r>
-        <w:rPr>
-          <w:rStyle w:val="Heading2Char"/>
-        </w:rPr>
-        <w:t xml:space="preserve"> </w:t>
-      </w:r>
-      <w:r>
-        <w:rPr>
-          <w:rStyle w:val="Heading2Char"/>
-        </w:rPr>
-        <w:t>–</w:t>
-      </w:r>
-      <w:r>
-        <w:rPr>
-          <w:rStyle w:val="Heading2Char"/>
-        </w:rPr>
-        <w:t xml:space="preserve"> </w:t>
-      </w:r>
-      <w:r>
-        <w:rPr>
-          <w:rStyle w:val="Heading2Char"/>
-        </w:rPr>
-        <w:t>Test_Can_List_Books_In_IBookDAO_Collection</w:t>
-      </w:r>
-      <w:r>
-        <w:br/>
-      </w:r>
-      <w:r>
-        <w:rPr>
-          <w:b/>
-        </w:rPr>
-        <w:t xml:space="preserve">Purpose: </w:t>
-      </w:r>
-      <w:r>
-        <w:t xml:space="preserve">A test to ensure that the </w:t>
-      </w:r>
-      <w:r>
-        <w:rPr>
-          <w:i/>
-        </w:rPr>
-        <w:t xml:space="preserve">IBookDAO </w:t>
-      </w:r>
-      <w:r>
-        <w:t>object can return a list of the currently stored books.</w:t>
-      </w:r>
-    </w:p>
-    <w:p>
-      <w:pPr>
-        <w:rPr>
-          <w:b/>
-        </w:rPr>
-      </w:pPr>
-      <w:r>
-        <w:rPr>
-          <w:b/>
-        </w:rPr>
-        <w:t>Pre-conditions:</w:t>
-      </w:r>
-      <w:r>
-        <w:rPr>
-          <w:b/>
-        </w:rPr>
-        <w:br/>
-      </w:r>
-      <w:r>
-        <w:t>- A valid IBookDAO object exists with at least one IBook stored in the object</w:t>
-      </w:r>
-    </w:p>
-    <w:p>
-      <w:pPr>
-        <w:rPr>
-          <w:b/>
-        </w:rPr>
-      </w:pPr>
-      <w:r>
-        <w:rPr>
-          <w:b/>
-        </w:rPr>
-        <w:t>Post-conditions:</w:t>
-      </w:r>
-      <w:r>
-        <w:rPr>
-          <w:b/>
-        </w:rPr>
-        <w:br/>
-      </w:r>
-      <w:r>
-        <w:t>- A collection of IBook objects will be returned from the IBookDAO class.</w:t>
-      </w:r>
-    </w:p>
-    <w:p>
-      <w:r>
-        <w:rPr>
-          <w:b/>
-        </w:rPr>
-        <w:t>Data required:</w:t>
-      </w:r>
-      <w:r>
-        <w:rPr>
-          <w:b/>
-        </w:rPr>
-        <w:t xml:space="preserve"> </w:t>
-      </w:r>
-      <w:r>
-        <w:rPr>
-          <w:b/>
-        </w:rPr>
-        <w:br/>
-      </w:r>
-      <w:r>
-        <w:t>- A valid IBookDAO object with at least one IBook object.</w:t>
-      </w:r>
-    </w:p>
-    <w:p>
-      <w:r>
-        <w:rPr>
-          <w:rStyle w:val="Heading2Char"/>
-        </w:rPr>
-        <w:t>IBOOKDAO4 –</w:t>
-      </w:r>
-      <w:r>
-        <w:rPr>
-          <w:rStyle w:val="Heading2Char"/>
-        </w:rPr>
-        <w:t xml:space="preserve"> </w:t>
-      </w:r>
-      <w:r>
-        <w:rPr>
-          <w:rStyle w:val="Heading2Char"/>
-        </w:rPr>
-        <w:t>Test_Can_Get_Books_By_Author</w:t>
-      </w:r>
-      <w:r>
-        <w:br/>
-      </w:r>
-      <w:r>
-        <w:rPr>
-          <w:b/>
-        </w:rPr>
-        <w:t xml:space="preserve">Purpose: </w:t>
-      </w:r>
-      <w:r>
-        <w:t xml:space="preserve">A test to ensure that the </w:t>
-      </w:r>
-      <w:r>
-        <w:rPr>
-          <w:i/>
-        </w:rPr>
-        <w:t xml:space="preserve">IBookDAO </w:t>
-      </w:r>
-      <w:r>
-        <w:t>object will only return the books in the collection that match the author.</w:t>
-      </w:r>
-    </w:p>
-    <w:p>
-      <w:pPr>
-        <w:rPr>
-          <w:b/>
-        </w:rPr>
-      </w:pPr>
-      <w:r>
-        <w:rPr>
-          <w:b/>
-        </w:rPr>
-        <w:t>Pre-conditions:</w:t>
-      </w:r>
-      <w:r>
-        <w:rPr>
-          <w:b/>
-        </w:rPr>
-        <w:br/>
-      </w:r>
-      <w:r>
-        <w:t>- A valid IBookDAO object containing multiple IBook objects with differing authors.</w:t>
-      </w:r>
-    </w:p>
-    <w:p>
-      <w:pPr>
-        <w:rPr>
-          <w:b/>
-        </w:rPr>
-      </w:pPr>
-      <w:r>
-        <w:rPr>
-          <w:b/>
-        </w:rPr>
-        <w:t>Post-conditions:</w:t>
-      </w:r>
-      <w:r>
-        <w:rPr>
-          <w:b/>
-        </w:rPr>
-        <w:br/>
-      </w:r>
-      <w:r>
-        <w:t>- A collection of IBook objects that only match the author.</w:t>
-      </w:r>
-    </w:p>
-    <w:p>
-      <w:r>
-        <w:rPr>
-          <w:b/>
-        </w:rPr>
-        <w:t>Data required:</w:t>
-      </w:r>
-      <w:r>
-        <w:rPr>
-          <w:b/>
-        </w:rPr>
-        <w:t xml:space="preserve"> </w:t>
-      </w:r>
-      <w:r>
-        <w:rPr>
-          <w:b/>
-        </w:rPr>
-        <w:br/>
-      </w:r>
-      <w:r>
-        <w:t>- A valid IBookDAO object populated with multiple IBook objects with differing author properties.</w:t>
-      </w:r>
-      <w:r>
-        <w:t xml:space="preserve"> </w:t>
-      </w:r>
-    </w:p>
-    <w:p>
-      <w:r>
-        <w:rPr>
-          <w:rStyle w:val="Heading2Char"/>
-        </w:rPr>
-        <w:lastRenderedPageBreak/>
-        <w:t>IBOOKDAO</w:t>
-      </w:r>
-      <w:r>
-        <w:rPr>
-          <w:rStyle w:val="Heading2Char"/>
-        </w:rPr>
-        <w:t>5</w:t>
-      </w:r>
-      <w:r>
-        <w:rPr>
-          <w:rStyle w:val="Heading2Char"/>
-        </w:rPr>
-        <w:t xml:space="preserve"> –</w:t>
-      </w:r>
-      <w:r>
-        <w:rPr>
-          <w:rStyle w:val="Heading2Char"/>
-        </w:rPr>
-        <w:t xml:space="preserve"> </w:t>
-      </w:r>
-      <w:r>
-        <w:rPr>
-          <w:rStyle w:val="Heading2Char"/>
-        </w:rPr>
-        <w:t>Test_Can_Get_Books_By_Title</w:t>
-      </w:r>
-      <w:r>
-        <w:br/>
-      </w:r>
-      <w:r>
-        <w:rPr>
-          <w:b/>
-        </w:rPr>
-        <w:t xml:space="preserve">Purpose: </w:t>
-      </w:r>
-      <w:r>
-        <w:t xml:space="preserve">A test to ensure that the </w:t>
-      </w:r>
-      <w:r>
-        <w:rPr>
-          <w:i/>
-        </w:rPr>
-        <w:t xml:space="preserve">IBookDAO </w:t>
-      </w:r>
-      <w:r>
-        <w:t>object will only return the books in the collection that match the book title.</w:t>
-      </w:r>
-    </w:p>
-    <w:p>
-      <w:pPr>
-        <w:rPr>
-          <w:b/>
-        </w:rPr>
-      </w:pPr>
-      <w:r>
-        <w:rPr>
-          <w:b/>
-        </w:rPr>
-        <w:t>Pre-conditions:</w:t>
-      </w:r>
-      <w:r>
-        <w:rPr>
-          <w:b/>
-        </w:rPr>
-        <w:br/>
-      </w:r>
-      <w:r>
-        <w:t xml:space="preserve">- A valid IBookDAO object containing multiple IBook objects with differing </w:t>
-      </w:r>
-      <w:r>
-        <w:t>titles</w:t>
-      </w:r>
-      <w:r>
-        <w:t>.</w:t>
-      </w:r>
-    </w:p>
-    <w:p>
-      <w:pPr>
-        <w:rPr>
-          <w:b/>
-        </w:rPr>
-      </w:pPr>
-      <w:r>
-        <w:rPr>
-          <w:b/>
-        </w:rPr>
-        <w:t>Post-conditions:</w:t>
-      </w:r>
-      <w:r>
-        <w:rPr>
-          <w:b/>
-        </w:rPr>
-        <w:br/>
-      </w:r>
-      <w:r>
-        <w:t xml:space="preserve">- A collection of IBook objects that only match the </w:t>
-      </w:r>
-      <w:r>
-        <w:t>title specified</w:t>
-      </w:r>
-      <w:r>
-        <w:t>.</w:t>
-      </w:r>
-    </w:p>
-    <w:p>
-      <w:r>
-        <w:rPr>
-          <w:b/>
-        </w:rPr>
-        <w:t>Data required:</w:t>
-      </w:r>
-      <w:r>
-        <w:rPr>
-          <w:b/>
-        </w:rPr>
-        <w:t xml:space="preserve"> </w:t>
-      </w:r>
-      <w:r>
-        <w:rPr>
-          <w:b/>
-        </w:rPr>
-        <w:br/>
-      </w:r>
-      <w:r>
-        <w:t>- A valid IBookDAO object populated with multiple IBook objects with differing title properties.</w:t>
-      </w:r>
-    </w:p>
-    <w:p/>
-    <w:p>
-      <w:r>
-        <w:rPr>
-          <w:rStyle w:val="Heading2Char"/>
-        </w:rPr>
-        <w:t>IBOOKDAO</w:t>
-      </w:r>
-      <w:r>
-        <w:rPr>
-          <w:rStyle w:val="Heading2Char"/>
-        </w:rPr>
-        <w:t>6</w:t>
+        <w:t xml:space="preserve">- A new </w:t>
+      </w:r>
+      <w:r>
+        <w:rPr>
+          <w:i/>
+        </w:rPr>
+        <w:t>I</w:t>
+      </w:r>
+      <w:r>
+        <w:rPr>
+          <w:i/>
+        </w:rPr>
+        <w:t>Loan</w:t>
+      </w:r>
+      <w:r>
+        <w:t xml:space="preserve"> object is returned with a valid id</w:t>
+      </w:r>
+      <w:r>
+        <w:t xml:space="preserve"> and in the PENDING state</w:t>
       </w:r>
       <w:bookmarkStart w:id="0" w:name="_GoBack"/>
       <w:bookmarkEnd w:id="0"/>
       <w:r>
-        <w:rPr>
-          <w:rStyle w:val="Heading2Char"/>
-        </w:rPr>
-        <w:t xml:space="preserve"> –</w:t>
-      </w:r>
-      <w:r>
-        <w:rPr>
-          <w:rStyle w:val="Heading2Char"/>
-        </w:rPr>
-        <w:t xml:space="preserve"> </w:t>
-      </w:r>
-      <w:r>
-        <w:rPr>
-          <w:rStyle w:val="Heading2Char"/>
-        </w:rPr>
-        <w:t>Test_Can_Get_Books_By_Author_And_Title</w:t>
-      </w:r>
-      <w:r>
-        <w:br/>
-      </w:r>
-      <w:r>
-        <w:rPr>
-          <w:b/>
-        </w:rPr>
-        <w:t xml:space="preserve">Purpose: </w:t>
-      </w:r>
-      <w:r>
-        <w:t xml:space="preserve">A test to ensure that the </w:t>
-      </w:r>
-      <w:r>
-        <w:rPr>
-          <w:i/>
-        </w:rPr>
-        <w:t xml:space="preserve">IBookDAO </w:t>
-      </w:r>
-      <w:r>
-        <w:t>object will only return the books in the collection that match both the author and the title.</w:t>
-      </w:r>
-    </w:p>
-    <w:p>
-      <w:pPr>
-        <w:rPr>
-          <w:b/>
-        </w:rPr>
-      </w:pPr>
-      <w:r>
-        <w:rPr>
-          <w:b/>
-        </w:rPr>
-        <w:t>Pre-conditions:</w:t>
-      </w:r>
-      <w:r>
-        <w:rPr>
-          <w:b/>
-        </w:rPr>
-        <w:br/>
-      </w:r>
-      <w:r>
-        <w:t>- A valid IBookDAO object containing multiple IBook objects with differing author</w:t>
-      </w:r>
-      <w:r>
-        <w:t xml:space="preserve"> and title value</w:t>
-      </w:r>
-      <w:r>
-        <w:t>s.</w:t>
-      </w:r>
-    </w:p>
-    <w:p>
-      <w:pPr>
-        <w:rPr>
-          <w:b/>
-        </w:rPr>
-      </w:pPr>
-      <w:r>
-        <w:rPr>
-          <w:b/>
-        </w:rPr>
-        <w:t>Post-conditions:</w:t>
-      </w:r>
-      <w:r>
-        <w:rPr>
-          <w:b/>
-        </w:rPr>
-        <w:br/>
-      </w:r>
-      <w:r>
-        <w:t xml:space="preserve">- A collection of IBook objects that only match the </w:t>
-      </w:r>
-      <w:r>
-        <w:t xml:space="preserve">specified </w:t>
-      </w:r>
-      <w:r>
-        <w:t>author</w:t>
-      </w:r>
-      <w:r>
-        <w:t xml:space="preserve"> and title</w:t>
-      </w:r>
-      <w:r>
         <w:t>.</w:t>
       </w:r>
     </w:p>
@@ -2252,15 +2844,42 @@
         <w:br/>
       </w:r>
       <w:r>
-        <w:t>- A valid IBookDAO object populated with multiple IBook objects with differing author and title</w:t>
-      </w:r>
-      <w:r>
-        <w:t xml:space="preserve"> </w:t>
-      </w:r>
-      <w:r>
-        <w:t>properties.</w:t>
-      </w:r>
-    </w:p>
+        <w:t xml:space="preserve">- The </w:t>
+      </w:r>
+      <w:r>
+        <w:rPr>
+          <w:i/>
+        </w:rPr>
+        <w:t>IBook</w:t>
+      </w:r>
+      <w:r>
+        <w:t xml:space="preserve"> and </w:t>
+      </w:r>
+      <w:r>
+        <w:rPr>
+          <w:i/>
+        </w:rPr>
+        <w:t>I</w:t>
+      </w:r>
+      <w:r>
+        <w:rPr>
+          <w:i/>
+        </w:rPr>
+        <w:t>Member</w:t>
+      </w:r>
+      <w:r>
+        <w:t xml:space="preserve"> objects</w:t>
+      </w:r>
+      <w:r>
+        <w:t>.</w:t>
+      </w:r>
+      <w:r>
+        <w:br/>
+        <w:t xml:space="preserve">- A borrow date and a due date. </w:t>
+      </w:r>
+    </w:p>
+    <w:p/>
+    <w:p/>
     <w:p/>
     <w:p/>
     <w:p/>

</xml_diff>